<commit_message>
Updated document with ./gen_scm_version.sh instructions.
</commit_message>
<xml_diff>
--- a/doc/EBU MXF SDK - EBUCore.docx
+++ b/doc/EBU MXF SDK - EBUCore.docx
@@ -6,8 +6,6 @@
       <w:pPr>
         <w:pStyle w:val="Heading1"/>
       </w:pPr>
-      <w:bookmarkStart w:id="0" w:name="_GoBack"/>
-      <w:bookmarkEnd w:id="0"/>
       <w:r>
         <w:t xml:space="preserve">EBU MXF SDK: Phase #1, </w:t>
       </w:r>
@@ -479,11 +477,15 @@
         <w:fldChar w:fldCharType="separate"/>
       </w:r>
       <w:r>
+        <w:rPr>
+          <w:lang w:val="nl-BE"/>
+        </w:rPr>
         <w:t xml:space="preserve">Figure </w:t>
       </w:r>
       <w:r>
         <w:rPr>
           <w:noProof/>
+          <w:lang w:val="nl-BE"/>
         </w:rPr>
         <w:t>1</w:t>
       </w:r>
@@ -647,11 +649,15 @@
         <w:fldChar w:fldCharType="separate"/>
       </w:r>
       <w:r>
+        <w:rPr>
+          <w:lang w:val="nl-BE"/>
+        </w:rPr>
         <w:t xml:space="preserve">Figure </w:t>
       </w:r>
       <w:r>
         <w:rPr>
           <w:noProof/>
+          <w:lang w:val="nl-BE"/>
         </w:rPr>
         <w:t>1</w:t>
       </w:r>
@@ -1059,7 +1065,7 @@
           <w:lang w:val="nl-BE"/>
         </w:rPr>
       </w:pPr>
-      <w:bookmarkStart w:id="1" w:name="_Ref331611691"/>
+      <w:bookmarkStart w:id="0" w:name="_Ref331611691"/>
       <w:r>
         <w:rPr>
           <w:lang w:val="nl-BE"/>
@@ -1088,7 +1094,7 @@
       <w:r>
         <w:fldChar w:fldCharType="end"/>
       </w:r>
-      <w:bookmarkEnd w:id="1"/>
+      <w:bookmarkEnd w:id="0"/>
       <w:r>
         <w:rPr>
           <w:lang w:val="nl-BE"/>
@@ -1162,11 +1168,15 @@
         <w:fldChar w:fldCharType="separate"/>
       </w:r>
       <w:r>
+        <w:rPr>
+          <w:lang w:val="nl-BE"/>
+        </w:rPr>
         <w:t xml:space="preserve">Figure </w:t>
       </w:r>
       <w:r>
         <w:rPr>
           <w:noProof/>
+          <w:lang w:val="nl-BE"/>
         </w:rPr>
         <w:t>1</w:t>
       </w:r>
@@ -1555,32 +1565,19 @@
         <w:pStyle w:val="Caption"/>
         <w:jc w:val="center"/>
       </w:pPr>
-      <w:bookmarkStart w:id="2" w:name="_Ref332018762"/>
+      <w:bookmarkStart w:id="1" w:name="_Ref332018762"/>
       <w:r>
         <w:t xml:space="preserve">Figure </w:t>
       </w:r>
-      <w:r>
-        <w:fldChar w:fldCharType="begin"/>
-      </w:r>
-      <w:r>
-        <w:instrText xml:space="preserve"> SEQ Figure \* ARABIC </w:instrText>
-      </w:r>
-      <w:r>
-        <w:fldChar w:fldCharType="separate"/>
-      </w:r>
-      <w:r>
-        <w:rPr>
-          <w:noProof/>
-        </w:rPr>
-        <w:t>2</w:t>
-      </w:r>
-      <w:r>
-        <w:rPr>
-          <w:noProof/>
-        </w:rPr>
-        <w:fldChar w:fldCharType="end"/>
-      </w:r>
-      <w:bookmarkEnd w:id="2"/>
+      <w:fldSimple w:instr=" SEQ Figure \* ARABIC ">
+        <w:r>
+          <w:rPr>
+            <w:noProof/>
+          </w:rPr>
+          <w:t>2</w:t>
+        </w:r>
+      </w:fldSimple>
+      <w:bookmarkEnd w:id="1"/>
       <w:r>
         <w:t xml:space="preserve">: </w:t>
       </w:r>
@@ -1804,32 +1801,19 @@
         <w:pStyle w:val="Caption"/>
         <w:jc w:val="center"/>
       </w:pPr>
-      <w:bookmarkStart w:id="3" w:name="_Ref331635168"/>
+      <w:bookmarkStart w:id="2" w:name="_Ref331635168"/>
       <w:r>
         <w:t xml:space="preserve">Figure </w:t>
       </w:r>
-      <w:r>
-        <w:fldChar w:fldCharType="begin"/>
-      </w:r>
-      <w:r>
-        <w:instrText xml:space="preserve"> SEQ Figure \* ARABIC </w:instrText>
-      </w:r>
-      <w:r>
-        <w:fldChar w:fldCharType="separate"/>
-      </w:r>
-      <w:r>
-        <w:rPr>
-          <w:noProof/>
-        </w:rPr>
-        <w:t>3</w:t>
-      </w:r>
-      <w:r>
-        <w:rPr>
-          <w:noProof/>
-        </w:rPr>
-        <w:fldChar w:fldCharType="end"/>
-      </w:r>
-      <w:bookmarkEnd w:id="3"/>
+      <w:fldSimple w:instr=" SEQ Figure \* ARABIC ">
+        <w:r>
+          <w:rPr>
+            <w:noProof/>
+          </w:rPr>
+          <w:t>3</w:t>
+        </w:r>
+      </w:fldSimple>
+      <w:bookmarkEnd w:id="2"/>
       <w:r>
         <w:t>: Dependencies in the EBU SDK.</w:t>
       </w:r>
@@ -2376,6 +2360,12 @@
       <w:proofErr w:type="spellEnd"/>
       <w:r>
         <w:br/>
+      </w:r>
+      <w:r>
+        <w:t>./gen_scm_version.sh</w:t>
+      </w:r>
+      <w:r>
+        <w:br/>
         <w:t>./autogen.sh</w:t>
       </w:r>
       <w:r>
@@ -2427,6 +2417,12 @@
       <w:proofErr w:type="spellEnd"/>
       <w:r>
         <w:br/>
+      </w:r>
+      <w:r>
+        <w:t>./gen_scm_version.sh</w:t>
+      </w:r>
+      <w:r>
+        <w:br/>
         <w:t>./autogen.sh</w:t>
       </w:r>
       <w:r>
@@ -2476,6 +2472,12 @@
       <w:proofErr w:type="spellEnd"/>
       <w:r>
         <w:br/>
+      </w:r>
+      <w:r>
+        <w:t>./gen_scm_version.sh</w:t>
+      </w:r>
+      <w:r>
+        <w:br/>
         <w:t>./autogen.sh</w:t>
       </w:r>
       <w:r>
@@ -2499,6 +2501,10 @@
       </w:r>
     </w:p>
     <w:p/>
+    <w:p>
+      <w:bookmarkStart w:id="3" w:name="_GoBack"/>
+      <w:bookmarkEnd w:id="3"/>
+    </w:p>
     <w:p>
       <w:pPr>
         <w:pStyle w:val="Heading3"/>
@@ -2680,6 +2686,7 @@
           </w:tcPr>
           <w:p>
             <w:r>
+              <w:lastRenderedPageBreak/>
               <w:t xml:space="preserve">Apache </w:t>
             </w:r>
             <w:proofErr w:type="spellStart"/>
@@ -4489,7 +4496,7 @@
 </file>
 
 <file path=customXml/itemProps1.xml><?xml version="1.0" encoding="utf-8"?>
-<ds:datastoreItem xmlns:ds="http://schemas.openxmlformats.org/officeDocument/2006/customXml" ds:itemID="{63F82301-3859-481F-99E7-A08D15B142A1}">
+<ds:datastoreItem xmlns:ds="http://schemas.openxmlformats.org/officeDocument/2006/customXml" ds:itemID="{5E01A632-176A-4163-B995-415FF9B5716C}">
   <ds:schemaRefs>
     <ds:schemaRef ds:uri="http://schemas.openxmlformats.org/officeDocument/2006/bibliography"/>
   </ds:schemaRefs>

</xml_diff>

<commit_message>
Updated imagery and text of EBU MXF SDK - EBUCore.docx. More to come...
</commit_message>
<xml_diff>
--- a/doc/EBU MXF SDK - EBUCore.docx
+++ b/doc/EBU MXF SDK - EBUCore.docx
@@ -7,13 +7,8 @@
         <w:pStyle w:val="Heading1"/>
       </w:pPr>
       <w:r>
-        <w:t xml:space="preserve">EBU MXF SDK: Phase #1, </w:t>
-      </w:r>
-      <w:proofErr w:type="spellStart"/>
-      <w:r>
-        <w:t>EBUCore</w:t>
-      </w:r>
-      <w:proofErr w:type="spellEnd"/>
+        <w:t>EBU MXF SDK: Phase #1, EBUCore</w:t>
+      </w:r>
       <w:r>
         <w:t xml:space="preserve"> </w:t>
       </w:r>
@@ -36,26 +31,10 @@
         <w:t xml:space="preserve"> structure </w:t>
       </w:r>
       <w:r>
-        <w:t xml:space="preserve">of the </w:t>
-      </w:r>
-      <w:proofErr w:type="spellStart"/>
-      <w:r>
-        <w:t>EBUCore</w:t>
-      </w:r>
-      <w:proofErr w:type="spellEnd"/>
-      <w:r>
-        <w:t xml:space="preserve"> processing, serialization and extraction part of the EBU MXF SDK. It also </w:t>
-      </w:r>
-      <w:r>
-        <w:t xml:space="preserve">describes how to use the </w:t>
-      </w:r>
-      <w:proofErr w:type="spellStart"/>
-      <w:r>
-        <w:t>EBUCore</w:t>
-      </w:r>
-      <w:proofErr w:type="spellEnd"/>
-      <w:r>
-        <w:t xml:space="preserve"> </w:t>
+        <w:t xml:space="preserve">of the EBUCore processing, serialization and extraction part of the EBU MXF SDK. It also </w:t>
+      </w:r>
+      <w:r>
+        <w:t xml:space="preserve">describes how to use the EBUCore </w:t>
       </w:r>
       <w:r>
         <w:t>functions in derivative projects.</w:t>
@@ -71,31 +50,7 @@
     </w:p>
     <w:p>
       <w:r>
-        <w:t xml:space="preserve">The EBU MXF SDK offers functionality for processing </w:t>
-      </w:r>
-      <w:proofErr w:type="spellStart"/>
-      <w:r>
-        <w:t>EBUCore</w:t>
-      </w:r>
-      <w:proofErr w:type="spellEnd"/>
-      <w:r>
-        <w:t xml:space="preserve"> metadata, and in particular, dealing with the inclusion and extraction of </w:t>
-      </w:r>
-      <w:proofErr w:type="spellStart"/>
-      <w:r>
-        <w:t>EBUCore</w:t>
-      </w:r>
-      <w:proofErr w:type="spellEnd"/>
-      <w:r>
-        <w:t xml:space="preserve"> metadata in Material Exchange Format (MXF) </w:t>
-      </w:r>
-      <w:proofErr w:type="spellStart"/>
-      <w:r>
-        <w:t>audiovisual</w:t>
-      </w:r>
-      <w:proofErr w:type="spellEnd"/>
-      <w:r>
-        <w:t xml:space="preserve"> essence container files.</w:t>
+        <w:t>The EBU MXF SDK offers functionality for processing EBUCore metadata, and in particular, dealing with the inclusion and extraction of EBUCore metadata in Material Exchange Format (MXF) audiovisual essence container files.</w:t>
       </w:r>
     </w:p>
     <w:p>
@@ -105,13 +60,8 @@
       <w:r>
         <w:t xml:space="preserve">Concepts of </w:t>
       </w:r>
-      <w:proofErr w:type="spellStart"/>
-      <w:r>
-        <w:t>EBUCore</w:t>
-      </w:r>
-      <w:proofErr w:type="spellEnd"/>
-      <w:r>
-        <w:t xml:space="preserve"> Processing</w:t>
+      <w:r>
+        <w:t>EBUCore Processing</w:t>
       </w:r>
     </w:p>
     <w:p>
@@ -124,13 +74,8 @@
       <w:r>
         <w:t xml:space="preserve"> describes the </w:t>
       </w:r>
-      <w:proofErr w:type="spellStart"/>
-      <w:r>
-        <w:t>EBUCore</w:t>
-      </w:r>
-      <w:proofErr w:type="spellEnd"/>
-      <w:r>
-        <w:t xml:space="preserve"> processing</w:t>
+      <w:r>
+        <w:t>EBUCore processing</w:t>
       </w:r>
       <w:r>
         <w:t xml:space="preserve"> </w:t>
@@ -187,26 +132,10 @@
         <w:t>at</w:t>
       </w:r>
       <w:r>
-        <w:t xml:space="preserve">ions of </w:t>
-      </w:r>
-      <w:proofErr w:type="spellStart"/>
-      <w:r>
-        <w:t>EBUCore</w:t>
-      </w:r>
-      <w:proofErr w:type="spellEnd"/>
-      <w:r>
-        <w:t xml:space="preserve">; the XML variant is read from </w:t>
-      </w:r>
-      <w:r>
-        <w:t xml:space="preserve">and written to XML documents that conform to the </w:t>
-      </w:r>
-      <w:proofErr w:type="spellStart"/>
-      <w:r>
-        <w:t>EBUCore</w:t>
-      </w:r>
-      <w:proofErr w:type="spellEnd"/>
-      <w:r>
-        <w:t xml:space="preserve"> XML schema</w:t>
+        <w:t xml:space="preserve">ions of EBUCore; the XML variant is read from </w:t>
+      </w:r>
+      <w:r>
+        <w:t>and written to XML documents that conform to the EBUCore XML schema</w:t>
       </w:r>
       <w:r>
         <w:rPr>
@@ -242,13 +171,8 @@
         <w:t xml:space="preserve">metadata dictionary </w:t>
       </w:r>
       <w:r>
-        <w:t xml:space="preserve">register for </w:t>
-      </w:r>
-      <w:proofErr w:type="spellStart"/>
-      <w:r>
-        <w:t>EBUCore</w:t>
-      </w:r>
-      <w:proofErr w:type="spellEnd"/>
+        <w:t>register for EBUCore</w:t>
+      </w:r>
       <w:r>
         <w:t>.</w:t>
       </w:r>
@@ -259,15 +183,7 @@
         <w:t>For</w:t>
       </w:r>
       <w:r>
-        <w:t xml:space="preserve"> both XML and MXF representations, the </w:t>
-      </w:r>
-      <w:proofErr w:type="spellStart"/>
-      <w:r>
-        <w:t>EBUCore</w:t>
-      </w:r>
-      <w:proofErr w:type="spellEnd"/>
-      <w:r>
-        <w:t xml:space="preserve"> metadata is read (or written to) an in-memory representation</w:t>
+        <w:t xml:space="preserve"> both XML and MXF representations, the EBUCore metadata is read (or written to) an in-memory representation</w:t>
       </w:r>
       <w:r>
         <w:t xml:space="preserve"> (i.e., an instantiated object model)</w:t>
@@ -331,41 +247,23 @@
       <w:r>
         <w:t xml:space="preserve">, either to the </w:t>
       </w:r>
-      <w:proofErr w:type="spellStart"/>
-      <w:r>
-        <w:t>EBUCore</w:t>
-      </w:r>
-      <w:proofErr w:type="spellEnd"/>
-      <w:r>
-        <w:t xml:space="preserve"> XML schema</w:t>
+      <w:r>
+        <w:t>EBUCore XML schema</w:t>
+      </w:r>
+      <w:r>
+        <w:t xml:space="preserve"> (using the Codesynthesis XSD schema compiler)</w:t>
+      </w:r>
+      <w:r>
+        <w:t xml:space="preserve">, or the </w:t>
+      </w:r>
+      <w:r>
+        <w:t>MXF-KLV metadata dictionary</w:t>
       </w:r>
       <w:r>
         <w:t xml:space="preserve"> (using the </w:t>
       </w:r>
-      <w:proofErr w:type="spellStart"/>
-      <w:r>
-        <w:t>Codesynthesis</w:t>
-      </w:r>
-      <w:proofErr w:type="spellEnd"/>
-      <w:r>
-        <w:t xml:space="preserve"> XSD schema compiler)</w:t>
-      </w:r>
-      <w:r>
-        <w:t xml:space="preserve">, or the </w:t>
-      </w:r>
-      <w:r>
-        <w:t>MXF-KLV metadata dictionary</w:t>
-      </w:r>
-      <w:r>
-        <w:t xml:space="preserve"> (using the </w:t>
-      </w:r>
-      <w:proofErr w:type="spellStart"/>
-      <w:r>
-        <w:t>gen_ebucore_classes</w:t>
-      </w:r>
-      <w:proofErr w:type="spellEnd"/>
-      <w:r>
-        <w:t xml:space="preserve"> tool</w:t>
+      <w:r>
+        <w:t>gen_ebucore_classes tool</w:t>
       </w:r>
       <w:r>
         <w:t xml:space="preserve"> and dictionary translator</w:t>
@@ -373,25 +271,18 @@
       <w:r>
         <w:t xml:space="preserve"> scripts, </w:t>
       </w:r>
-      <w:proofErr w:type="spellStart"/>
       <w:r>
         <w:t>dictconvert</w:t>
       </w:r>
       <w:r>
         <w:t>.groovy</w:t>
       </w:r>
-      <w:proofErr w:type="spellEnd"/>
-      <w:r>
-        <w:t xml:space="preserve"> and </w:t>
-      </w:r>
-      <w:proofErr w:type="spellStart"/>
-      <w:r>
-        <w:t>declarereferences</w:t>
+      <w:r>
+        <w:t xml:space="preserve"> and declarereferences</w:t>
       </w:r>
       <w:r>
         <w:t>.groovy</w:t>
       </w:r>
-      <w:proofErr w:type="spellEnd"/>
       <w:r>
         <w:t>)</w:t>
       </w:r>
@@ -404,28 +295,12 @@
         <w:pStyle w:val="Heading4"/>
       </w:pPr>
       <w:r>
-        <w:t xml:space="preserve">Serialization of </w:t>
-      </w:r>
-      <w:proofErr w:type="spellStart"/>
-      <w:r>
-        <w:t>EBUCore</w:t>
-      </w:r>
-      <w:proofErr w:type="spellEnd"/>
-      <w:r>
-        <w:t xml:space="preserve"> metadata as KLV packets</w:t>
-      </w:r>
-    </w:p>
-    <w:p>
-      <w:r>
-        <w:t xml:space="preserve">Concerning the serialization of KLV </w:t>
-      </w:r>
-      <w:proofErr w:type="spellStart"/>
-      <w:r>
-        <w:t>EBUCore</w:t>
-      </w:r>
-      <w:proofErr w:type="spellEnd"/>
-      <w:r>
-        <w:t xml:space="preserve"> packets </w:t>
+        <w:t>Serialization of EBUCore metadata as KLV packets</w:t>
+      </w:r>
+    </w:p>
+    <w:p>
+      <w:r>
+        <w:t xml:space="preserve">Concerning the serialization of KLV EBUCore packets </w:t>
       </w:r>
       <w:r>
         <w:t xml:space="preserve">into MXF files, the </w:t>
@@ -437,15 +312,7 @@
         <w:t xml:space="preserve">n </w:t>
       </w:r>
       <w:r>
-        <w:t xml:space="preserve">function in one of </w:t>
-      </w:r>
-      <w:proofErr w:type="gramStart"/>
-      <w:r>
-        <w:t>two</w:t>
-      </w:r>
-      <w:proofErr w:type="gramEnd"/>
-      <w:r>
-        <w:t xml:space="preserve"> modes, </w:t>
+        <w:t xml:space="preserve">function in one of two modes, </w:t>
       </w:r>
       <w:r>
         <w:t xml:space="preserve">as part of the wrapping process of raw essence into a new MXF file, and </w:t>
@@ -477,15 +344,11 @@
         <w:fldChar w:fldCharType="separate"/>
       </w:r>
       <w:r>
-        <w:rPr>
-          <w:lang w:val="nl-BE"/>
-        </w:rPr>
         <w:t xml:space="preserve">Figure </w:t>
       </w:r>
       <w:r>
         <w:rPr>
           <w:noProof/>
-          <w:lang w:val="nl-BE"/>
         </w:rPr>
         <w:t>1</w:t>
       </w:r>
@@ -502,15 +365,7 @@
         <w:t xml:space="preserve">a mode where a new MXF file is constructed from a number of essence tracks (delivered in separate files) </w:t>
       </w:r>
       <w:r>
-        <w:t xml:space="preserve">and the </w:t>
-      </w:r>
-      <w:proofErr w:type="spellStart"/>
-      <w:r>
-        <w:t>EBUCore</w:t>
-      </w:r>
-      <w:proofErr w:type="spellEnd"/>
-      <w:r>
-        <w:t xml:space="preserve"> KLV packets are mixed in with the newly constructed metadata </w:t>
+        <w:t xml:space="preserve">and the EBUCore KLV packets are mixed in with the newly constructed metadata </w:t>
       </w:r>
       <w:r>
         <w:t xml:space="preserve">(incl., track structure and essence </w:t>
@@ -580,26 +435,10 @@
         <w:t>raw2bmx</w:t>
       </w:r>
       <w:r>
-        <w:t xml:space="preserve"> example program in </w:t>
-      </w:r>
-      <w:proofErr w:type="spellStart"/>
-      <w:r>
-        <w:t>ebu-bmx</w:t>
-      </w:r>
-      <w:proofErr w:type="spellEnd"/>
-      <w:r>
-        <w:t>/</w:t>
-      </w:r>
-      <w:r>
-        <w:t xml:space="preserve">apps/raw2bmx demonstrates the use of this first mode of operation. Along with the parsing of raw essence and inclusion of its structural metadata in a newly written MXF file, the </w:t>
-      </w:r>
-      <w:proofErr w:type="spellStart"/>
-      <w:r>
-        <w:t>EBUCore</w:t>
-      </w:r>
-      <w:proofErr w:type="spellEnd"/>
-      <w:r>
-        <w:t xml:space="preserve"> metadata is processed from an XML document, hooked onto </w:t>
+        <w:t xml:space="preserve"> example program in ebu-bmx/</w:t>
+      </w:r>
+      <w:r>
+        <w:t xml:space="preserve">apps/raw2bmx demonstrates the use of this first mode of operation. Along with the parsing of raw essence and inclusion of its structural metadata in a newly written MXF file, the EBUCore metadata is processed from an XML document, hooked onto </w:t>
       </w:r>
       <w:r>
         <w:lastRenderedPageBreak/>
@@ -623,15 +462,7 @@
     </w:p>
     <w:p>
       <w:r>
-        <w:t xml:space="preserve">In the second mode of operation, the SDK writes </w:t>
-      </w:r>
-      <w:proofErr w:type="spellStart"/>
-      <w:r>
-        <w:t>EBUCore</w:t>
-      </w:r>
-      <w:proofErr w:type="spellEnd"/>
-      <w:r>
-        <w:t xml:space="preserve"> metadata into an existing MXF file, the path depicted in Section </w:t>
+        <w:t xml:space="preserve">In the second mode of operation, the SDK writes EBUCore metadata into an existing MXF file, the path depicted in Section </w:t>
       </w:r>
       <w:r>
         <w:sym w:font="Wingdings" w:char="F08E"/>
@@ -649,15 +480,11 @@
         <w:fldChar w:fldCharType="separate"/>
       </w:r>
       <w:r>
-        <w:rPr>
-          <w:lang w:val="nl-BE"/>
-        </w:rPr>
         <w:t xml:space="preserve">Figure </w:t>
       </w:r>
       <w:r>
         <w:rPr>
           <w:noProof/>
-          <w:lang w:val="nl-BE"/>
         </w:rPr>
         <w:t>1</w:t>
       </w:r>
@@ -816,13 +643,8 @@
         <w:t>to signal an – as of now – open and incomplete metadata set.</w:t>
       </w:r>
       <w:r>
-        <w:t xml:space="preserve"> Note that, when selecting the metadata to extend, the SDK also interprets partition flags to select only the finalized metadata for extension with </w:t>
-      </w:r>
-      <w:proofErr w:type="spellStart"/>
-      <w:r>
-        <w:t>EBUCore</w:t>
-      </w:r>
-      <w:proofErr w:type="spellEnd"/>
+        <w:t xml:space="preserve"> Note that, when selecting the metadata to extend, the SDK also interprets partition flags to select only the finalized metadata for extension with EBUCore</w:t>
+      </w:r>
       <w:r>
         <w:t xml:space="preserve"> elements</w:t>
       </w:r>
@@ -856,15 +678,7 @@
         <w:t xml:space="preserve">To support these </w:t>
       </w:r>
       <w:r>
-        <w:t xml:space="preserve">systems, the SDK can be overridden to write the </w:t>
-      </w:r>
-      <w:proofErr w:type="spellStart"/>
-      <w:r>
-        <w:t>EBUCore</w:t>
-      </w:r>
-      <w:proofErr w:type="spellEnd"/>
-      <w:r>
-        <w:t xml:space="preserve"> metadata to the header partition, at the expense of </w:t>
+        <w:t xml:space="preserve">systems, the SDK can be overridden to write the EBUCore metadata to the header partition, at the expense of </w:t>
       </w:r>
       <w:r>
         <w:t xml:space="preserve">a </w:t>
@@ -913,31 +727,7 @@
         <w:t>mxf</w:t>
       </w:r>
       <w:r>
-        <w:t xml:space="preserve"> example program in </w:t>
-      </w:r>
-      <w:proofErr w:type="spellStart"/>
-      <w:r>
-        <w:t>ebu-bmx</w:t>
-      </w:r>
-      <w:proofErr w:type="spellEnd"/>
-      <w:r>
-        <w:t xml:space="preserve">/apps/ebu2mxf demonstrates the use of this second mode of operation. An existing MXF file is opened, and the </w:t>
-      </w:r>
-      <w:proofErr w:type="spellStart"/>
-      <w:r>
-        <w:t>EBUCore</w:t>
-      </w:r>
-      <w:proofErr w:type="spellEnd"/>
-      <w:r>
-        <w:t xml:space="preserve"> metadata is appended to its most appropriated (closed and complete metadata where available) set of metadata. This mode uses an identical </w:t>
-      </w:r>
-      <w:proofErr w:type="spellStart"/>
-      <w:r>
-        <w:t>EBUCore</w:t>
-      </w:r>
-      <w:proofErr w:type="spellEnd"/>
-      <w:r>
-        <w:t xml:space="preserve"> processing path as in the first operation mode, but only attempts to modify only the file metadata without rewriting its essence.</w:t>
+        <w:t xml:space="preserve"> example program in ebu-bmx/apps/ebu2mxf demonstrates the use of this second mode of operation. An existing MXF file is opened, and the EBUCore metadata is appended to its most appropriated (closed and complete metadata where available) set of metadata. This mode uses an identical EBUCore processing path as in the first operation mode, but only attempts to modify only the file metadata without rewriting its essence.</w:t>
       </w:r>
     </w:p>
     <w:p>
@@ -952,52 +742,14 @@
       <w:r>
         <w:t xml:space="preserve">To use the SDK in this mode, use one of the </w:t>
       </w:r>
-      <w:proofErr w:type="spellStart"/>
       <w:r>
         <w:rPr>
           <w:rFonts w:ascii="Consolas" w:hAnsi="Consolas" w:cs="Consolas"/>
         </w:rPr>
-        <w:t>EBUCore</w:t>
-      </w:r>
-      <w:proofErr w:type="spellEnd"/>
-      <w:r>
-        <w:rPr>
-          <w:rFonts w:ascii="Consolas" w:hAnsi="Consolas" w:cs="Consolas"/>
-        </w:rPr>
-        <w:t>::</w:t>
-      </w:r>
-      <w:proofErr w:type="spellStart"/>
-      <w:proofErr w:type="gramStart"/>
-      <w:r>
-        <w:rPr>
-          <w:rFonts w:ascii="Consolas" w:hAnsi="Consolas" w:cs="Consolas"/>
-        </w:rPr>
-        <w:t>EmbedEBUCoreMetadata</w:t>
-      </w:r>
-      <w:proofErr w:type="spellEnd"/>
-      <w:r>
-        <w:rPr>
-          <w:rFonts w:ascii="Consolas" w:hAnsi="Consolas" w:cs="Consolas"/>
-        </w:rPr>
-        <w:t>(</w:t>
-      </w:r>
-      <w:proofErr w:type="gramEnd"/>
-      <w:r>
-        <w:rPr>
-          <w:rFonts w:ascii="Consolas" w:hAnsi="Consolas" w:cs="Consolas"/>
-        </w:rPr>
-        <w:t>)</w:t>
-      </w:r>
-      <w:r>
-        <w:t xml:space="preserve"> functions that are documented in the </w:t>
-      </w:r>
-      <w:proofErr w:type="spellStart"/>
-      <w:r>
-        <w:t>Doxygen</w:t>
-      </w:r>
-      <w:proofErr w:type="spellEnd"/>
-      <w:r>
-        <w:t xml:space="preserve"> documentation.</w:t>
+        <w:t>EBUCore::EmbedEBUCoreMetadata()</w:t>
+      </w:r>
+      <w:r>
+        <w:t xml:space="preserve"> functions that are documented in the Doxygen documentation.</w:t>
       </w:r>
     </w:p>
     <w:p>
@@ -1114,15 +866,7 @@
         <w:pStyle w:val="Heading4"/>
       </w:pPr>
       <w:r>
-        <w:t xml:space="preserve">Extraction of </w:t>
-      </w:r>
-      <w:proofErr w:type="spellStart"/>
-      <w:r>
-        <w:t>EBUCore</w:t>
-      </w:r>
-      <w:proofErr w:type="spellEnd"/>
-      <w:r>
-        <w:t xml:space="preserve"> metadata from MXF files</w:t>
+        <w:t>Extraction of EBUCore metadata from MXF files</w:t>
       </w:r>
     </w:p>
     <w:p>
@@ -1138,13 +882,8 @@
       <w:r>
         <w:t xml:space="preserve"> also operates in the reverse direction of the serialization functionality explained before. </w:t>
       </w:r>
-      <w:proofErr w:type="spellStart"/>
-      <w:r>
-        <w:t>EBUCore</w:t>
-      </w:r>
-      <w:proofErr w:type="spellEnd"/>
-      <w:r>
-        <w:t xml:space="preserve"> metadata can be extracted from MXF KLV packets and translated </w:t>
+      <w:r>
+        <w:t xml:space="preserve">EBUCore metadata can be extracted from MXF KLV packets and translated </w:t>
       </w:r>
       <w:r>
         <w:t xml:space="preserve">to the XML representation, by following the reverse path </w:t>
@@ -1168,15 +907,11 @@
         <w:fldChar w:fldCharType="separate"/>
       </w:r>
       <w:r>
-        <w:rPr>
-          <w:lang w:val="nl-BE"/>
-        </w:rPr>
         <w:t xml:space="preserve">Figure </w:t>
       </w:r>
       <w:r>
         <w:rPr>
           <w:noProof/>
-          <w:lang w:val="nl-BE"/>
         </w:rPr>
         <w:t>1</w:t>
       </w:r>
@@ -1190,29 +925,13 @@
         <w:t xml:space="preserve"> </w:t>
       </w:r>
       <w:r>
-        <w:t xml:space="preserve">Just as in the serialization direction, the </w:t>
-      </w:r>
-      <w:proofErr w:type="spellStart"/>
-      <w:r>
-        <w:t>EBUCore</w:t>
-      </w:r>
-      <w:proofErr w:type="spellEnd"/>
-      <w:r>
-        <w:t xml:space="preserve"> metadata is extracted from the </w:t>
+        <w:t xml:space="preserve">Just as in the serialization direction, the EBUCore metadata is extracted from the </w:t>
       </w:r>
       <w:r>
         <w:t xml:space="preserve">most appropriate header metadata (closed and complete where available). </w:t>
       </w:r>
       <w:r>
-        <w:t xml:space="preserve">The </w:t>
-      </w:r>
-      <w:proofErr w:type="spellStart"/>
-      <w:r>
-        <w:t>EBUCore</w:t>
-      </w:r>
-      <w:proofErr w:type="spellEnd"/>
-      <w:r>
-        <w:t xml:space="preserve"> metadata is then located </w:t>
+        <w:t xml:space="preserve">The EBUCore metadata is then located </w:t>
       </w:r>
       <w:r>
         <w:t>by searching through the structural metadata and MXF timeline model, as described in the next section.</w:t>
@@ -1249,31 +968,7 @@
         <w:t>ebu</w:t>
       </w:r>
       <w:r>
-        <w:t xml:space="preserve"> example program in </w:t>
-      </w:r>
-      <w:proofErr w:type="spellStart"/>
-      <w:r>
-        <w:t>ebu-bmx</w:t>
-      </w:r>
-      <w:proofErr w:type="spellEnd"/>
-      <w:r>
-        <w:t xml:space="preserve">/apps/mxf2ebu demonstrates the use of </w:t>
-      </w:r>
-      <w:proofErr w:type="spellStart"/>
-      <w:r>
-        <w:t>EBUCore</w:t>
-      </w:r>
-      <w:proofErr w:type="spellEnd"/>
-      <w:r>
-        <w:t xml:space="preserve"> metadata extraction. An existing MXF file is opened, and the </w:t>
-      </w:r>
-      <w:proofErr w:type="spellStart"/>
-      <w:r>
-        <w:t>EBUCore</w:t>
-      </w:r>
-      <w:proofErr w:type="spellEnd"/>
-      <w:r>
-        <w:t xml:space="preserve"> metadata is read from its metadata.</w:t>
+        <w:t xml:space="preserve"> example program in ebu-bmx/apps/mxf2ebu demonstrates the use of EBUCore metadata extraction. An existing MXF file is opened, and the EBUCore metadata is read from its metadata.</w:t>
       </w:r>
     </w:p>
     <w:p>
@@ -1289,65 +984,25 @@
         <w:t xml:space="preserve">To use the SDK </w:t>
       </w:r>
       <w:r>
-        <w:t xml:space="preserve">for </w:t>
-      </w:r>
-      <w:proofErr w:type="spellStart"/>
-      <w:r>
-        <w:t>EBUCore</w:t>
-      </w:r>
-      <w:proofErr w:type="spellEnd"/>
-      <w:r>
-        <w:t xml:space="preserve"> extraction</w:t>
+        <w:t>for EBUCore extraction</w:t>
       </w:r>
       <w:r>
         <w:t xml:space="preserve">, use one of the </w:t>
       </w:r>
-      <w:proofErr w:type="spellStart"/>
       <w:r>
         <w:rPr>
           <w:rFonts w:ascii="Consolas" w:hAnsi="Consolas" w:cs="Consolas"/>
         </w:rPr>
-        <w:t>EBUCore</w:t>
-      </w:r>
-      <w:proofErr w:type="spellEnd"/>
+        <w:t>EBUCore::ExtractEBUCoreMetadata</w:t>
+      </w:r>
       <w:r>
         <w:rPr>
           <w:rFonts w:ascii="Consolas" w:hAnsi="Consolas" w:cs="Consolas"/>
         </w:rPr>
-        <w:t>::</w:t>
-      </w:r>
-      <w:proofErr w:type="spellStart"/>
-      <w:proofErr w:type="gramStart"/>
-      <w:r>
-        <w:rPr>
-          <w:rFonts w:ascii="Consolas" w:hAnsi="Consolas" w:cs="Consolas"/>
-        </w:rPr>
-        <w:t>ExtractEBUCoreMetadata</w:t>
-      </w:r>
-      <w:proofErr w:type="spellEnd"/>
-      <w:r>
-        <w:rPr>
-          <w:rFonts w:ascii="Consolas" w:hAnsi="Consolas" w:cs="Consolas"/>
-        </w:rPr>
-        <w:t>(</w:t>
-      </w:r>
-      <w:proofErr w:type="gramEnd"/>
-      <w:r>
-        <w:rPr>
-          <w:rFonts w:ascii="Consolas" w:hAnsi="Consolas" w:cs="Consolas"/>
-        </w:rPr>
-        <w:t>)</w:t>
-      </w:r>
-      <w:r>
-        <w:t xml:space="preserve"> functions that are documented in the </w:t>
-      </w:r>
-      <w:proofErr w:type="spellStart"/>
-      <w:r>
-        <w:t>Doxygen</w:t>
-      </w:r>
-      <w:proofErr w:type="spellEnd"/>
-      <w:r>
-        <w:t xml:space="preserve"> documentation.</w:t>
+        <w:t>()</w:t>
+      </w:r>
+      <w:r>
+        <w:t xml:space="preserve"> functions that are documented in the Doxygen documentation.</w:t>
       </w:r>
     </w:p>
     <w:p>
@@ -1359,26 +1014,13 @@
       <w:pPr>
         <w:pStyle w:val="Heading4"/>
       </w:pPr>
-      <w:proofErr w:type="spellStart"/>
-      <w:r>
-        <w:t>EBUCore</w:t>
-      </w:r>
-      <w:proofErr w:type="spellEnd"/>
-      <w:r>
-        <w:t xml:space="preserve"> and the MXF Timeline</w:t>
-      </w:r>
-    </w:p>
-    <w:p>
-      <w:r>
-        <w:t xml:space="preserve">The </w:t>
-      </w:r>
-      <w:proofErr w:type="spellStart"/>
-      <w:r>
-        <w:t>EBUCore</w:t>
-      </w:r>
-      <w:proofErr w:type="spellEnd"/>
-      <w:r>
-        <w:t xml:space="preserve"> metadata is inserted into the MXF metadata in such a way that in properly interacts with the timelin</w:t>
+      <w:r>
+        <w:t>EBUCore and the MXF Timeline</w:t>
+      </w:r>
+    </w:p>
+    <w:p>
+      <w:r>
+        <w:t>The EBUCore metadata is inserted into the MXF metadata in such a way that in properly interacts with the timelin</w:t>
       </w:r>
       <w:r>
         <w:t xml:space="preserve">e model of the MXF file format, as illustrated in </w:t>
@@ -1423,24 +1065,14 @@
         <w:t xml:space="preserve">to the </w:t>
       </w:r>
       <w:r>
-        <w:t xml:space="preserve">entry point of the </w:t>
-      </w:r>
-      <w:proofErr w:type="spellStart"/>
-      <w:r>
-        <w:t>EBUCore</w:t>
-      </w:r>
-      <w:proofErr w:type="spellEnd"/>
-      <w:r>
-        <w:t xml:space="preserve"> metadata: an </w:t>
-      </w:r>
-      <w:proofErr w:type="spellStart"/>
+        <w:t xml:space="preserve">entry point of the EBUCore metadata: an </w:t>
+      </w:r>
       <w:r>
         <w:rPr>
           <w:i/>
         </w:rPr>
         <w:t>ebucoreMainFramework</w:t>
       </w:r>
-      <w:proofErr w:type="spellEnd"/>
       <w:r>
         <w:t xml:space="preserve"> instance.</w:t>
       </w:r>
@@ -1454,15 +1086,7 @@
         <w:t>Part</w:t>
       </w:r>
       <w:r>
-        <w:t xml:space="preserve"> definitions described in more complex </w:t>
-      </w:r>
-      <w:proofErr w:type="spellStart"/>
-      <w:r>
-        <w:t>EBUCore</w:t>
-      </w:r>
-      <w:proofErr w:type="spellEnd"/>
-      <w:r>
-        <w:t xml:space="preserve"> documents </w:t>
+        <w:t xml:space="preserve"> definitions described in more complex EBUCore documents </w:t>
       </w:r>
       <w:r>
         <w:t>are also properly modelled on the MXF timeline by using</w:t>
@@ -1476,14 +1100,12 @@
       <w:r>
         <w:t xml:space="preserve"> with a reference to an </w:t>
       </w:r>
-      <w:proofErr w:type="spellStart"/>
       <w:r>
         <w:rPr>
           <w:i/>
         </w:rPr>
         <w:t>ebucorePartFramework</w:t>
       </w:r>
-      <w:proofErr w:type="spellEnd"/>
       <w:r>
         <w:t xml:space="preserve"> object instance</w:t>
       </w:r>
@@ -1569,25 +1191,30 @@
       <w:r>
         <w:t xml:space="preserve">Figure </w:t>
       </w:r>
-      <w:fldSimple w:instr=" SEQ Figure \* ARABIC ">
-        <w:r>
-          <w:rPr>
-            <w:noProof/>
-          </w:rPr>
-          <w:t>2</w:t>
-        </w:r>
-      </w:fldSimple>
+      <w:r>
+        <w:fldChar w:fldCharType="begin"/>
+      </w:r>
+      <w:r>
+        <w:instrText xml:space="preserve"> SEQ Figure \* ARABIC </w:instrText>
+      </w:r>
+      <w:r>
+        <w:fldChar w:fldCharType="separate"/>
+      </w:r>
+      <w:r>
+        <w:rPr>
+          <w:noProof/>
+        </w:rPr>
+        <w:t>2</w:t>
+      </w:r>
+      <w:r>
+        <w:rPr>
+          <w:noProof/>
+        </w:rPr>
+        <w:fldChar w:fldCharType="end"/>
+      </w:r>
       <w:bookmarkEnd w:id="1"/>
       <w:r>
-        <w:t xml:space="preserve">: </w:t>
-      </w:r>
-      <w:proofErr w:type="spellStart"/>
-      <w:r>
-        <w:t>EBUCore</w:t>
-      </w:r>
-      <w:proofErr w:type="spellEnd"/>
-      <w:r>
-        <w:t xml:space="preserve"> metadata and the MXF timeline.</w:t>
+        <w:t>: EBUCore metadata and the MXF timeline.</w:t>
       </w:r>
     </w:p>
     <w:p>
@@ -1653,49 +1280,10 @@
         <w:t xml:space="preserve"> </w:t>
       </w:r>
       <w:r>
-        <w:t xml:space="preserve">Basic MXF manipulation and parsing functionality has been inherited from the BBC’s </w:t>
-      </w:r>
-      <w:proofErr w:type="spellStart"/>
-      <w:r>
-        <w:t>libMXF</w:t>
-      </w:r>
-      <w:proofErr w:type="spellEnd"/>
-      <w:r>
-        <w:t xml:space="preserve"> (the C library) and </w:t>
-      </w:r>
-      <w:proofErr w:type="spellStart"/>
-      <w:r>
-        <w:t>libMXF</w:t>
-      </w:r>
-      <w:proofErr w:type="spellEnd"/>
-      <w:r>
-        <w:t xml:space="preserve">++ (a C++ wrapper library of the </w:t>
-      </w:r>
-      <w:proofErr w:type="spellStart"/>
-      <w:r>
-        <w:t>libMXF</w:t>
-      </w:r>
-      <w:proofErr w:type="spellEnd"/>
-      <w:r>
-        <w:t xml:space="preserve"> functions). </w:t>
-      </w:r>
-      <w:proofErr w:type="spellStart"/>
-      <w:proofErr w:type="gramStart"/>
-      <w:r>
-        <w:t>libMXF</w:t>
-      </w:r>
-      <w:proofErr w:type="spellEnd"/>
-      <w:proofErr w:type="gramEnd"/>
-      <w:r>
-        <w:t xml:space="preserve">++ (and as such also </w:t>
-      </w:r>
-      <w:proofErr w:type="spellStart"/>
-      <w:r>
-        <w:t>libMXF</w:t>
-      </w:r>
-      <w:proofErr w:type="spellEnd"/>
-      <w:r>
-        <w:t xml:space="preserve">) are used by the BMX higher-level library for MXF manipulations for specific Application Specifications (e.g., AS-02, AS-11, …). </w:t>
+        <w:t xml:space="preserve">Basic MXF manipulation and parsing functionality has been inherited from the BBC’s libMXF (the C library) and libMXF++ (a C++ wrapper library of the libMXF functions). </w:t>
+      </w:r>
+      <w:r>
+        <w:t xml:space="preserve">libMXF++ (and as such also libMXF) are used by the BMX higher-level library for MXF manipulations for specific Application Specifications (e.g., AS-02, AS-11, …). </w:t>
       </w:r>
       <w:r>
         <w:t>This BMX library is in turn</w:t>
@@ -1704,37 +1292,13 @@
         <w:t xml:space="preserve"> also used by the EBU SDK code, </w:t>
       </w:r>
       <w:r>
-        <w:t xml:space="preserve">along with </w:t>
-      </w:r>
-      <w:proofErr w:type="spellStart"/>
-      <w:r>
-        <w:t>libMX</w:t>
-      </w:r>
-      <w:r>
-        <w:t>F</w:t>
-      </w:r>
-      <w:proofErr w:type="spellEnd"/>
-      <w:r>
-        <w:t>++.</w:t>
-      </w:r>
-      <w:r>
-        <w:t xml:space="preserve"> At the moment, as separate code repository is used for </w:t>
-      </w:r>
-      <w:proofErr w:type="spellStart"/>
-      <w:r>
-        <w:t>libMXF</w:t>
-      </w:r>
-      <w:proofErr w:type="spellEnd"/>
-      <w:r>
-        <w:t xml:space="preserve">, </w:t>
-      </w:r>
-      <w:proofErr w:type="spellStart"/>
-      <w:r>
-        <w:t>libMXF</w:t>
-      </w:r>
-      <w:proofErr w:type="spellEnd"/>
-      <w:r>
-        <w:t>++ and BMX+EBU SDK.</w:t>
+        <w:t>along with libMX</w:t>
+      </w:r>
+      <w:r>
+        <w:t>F++.</w:t>
+      </w:r>
+      <w:r>
+        <w:t xml:space="preserve"> At the moment, as separate code repository is used for libMXF, libMXF++ and BMX+EBU SDK.</w:t>
       </w:r>
     </w:p>
     <w:p>
@@ -1805,14 +1369,27 @@
       <w:r>
         <w:t xml:space="preserve">Figure </w:t>
       </w:r>
-      <w:fldSimple w:instr=" SEQ Figure \* ARABIC ">
-        <w:r>
-          <w:rPr>
-            <w:noProof/>
-          </w:rPr>
-          <w:t>3</w:t>
-        </w:r>
-      </w:fldSimple>
+      <w:r>
+        <w:fldChar w:fldCharType="begin"/>
+      </w:r>
+      <w:r>
+        <w:instrText xml:space="preserve"> SEQ Figure \* ARABIC </w:instrText>
+      </w:r>
+      <w:r>
+        <w:fldChar w:fldCharType="separate"/>
+      </w:r>
+      <w:r>
+        <w:rPr>
+          <w:noProof/>
+        </w:rPr>
+        <w:t>3</w:t>
+      </w:r>
+      <w:r>
+        <w:rPr>
+          <w:noProof/>
+        </w:rPr>
+        <w:fldChar w:fldCharType="end"/>
+      </w:r>
       <w:bookmarkEnd w:id="2"/>
       <w:r>
         <w:t>: Dependencies in the EBU SDK.</w:t>
@@ -1834,16 +1411,11 @@
           <w:numId w:val="2"/>
         </w:numPr>
       </w:pPr>
-      <w:proofErr w:type="spellStart"/>
       <w:r>
         <w:t>u</w:t>
       </w:r>
       <w:r>
-        <w:t>riparser</w:t>
-      </w:r>
-      <w:proofErr w:type="spellEnd"/>
-      <w:r>
-        <w:t>: a library for parsing URIs;</w:t>
+        <w:t>riparser: a library for parsing URIs;</w:t>
       </w:r>
     </w:p>
     <w:p>
@@ -1855,15 +1427,7 @@
         </w:numPr>
       </w:pPr>
       <w:r>
-        <w:t xml:space="preserve">Apache </w:t>
-      </w:r>
-      <w:proofErr w:type="spellStart"/>
-      <w:r>
-        <w:t>Xerces</w:t>
-      </w:r>
-      <w:proofErr w:type="spellEnd"/>
-      <w:r>
-        <w:t>-C++: a librar</w:t>
+        <w:t>Apache Xerces-C++: a librar</w:t>
       </w:r>
       <w:r>
         <w:t>y for processing XML documents and XML schema validation;</w:t>
@@ -1877,49 +1441,69 @@
           <w:numId w:val="2"/>
         </w:numPr>
       </w:pPr>
-      <w:proofErr w:type="spellStart"/>
-      <w:r>
-        <w:t>Codesynthesis</w:t>
-      </w:r>
-      <w:proofErr w:type="spellEnd"/>
-      <w:r>
-        <w:t xml:space="preserve"> XSD: a library for generating XML schema-based parsers and </w:t>
-      </w:r>
-      <w:proofErr w:type="spellStart"/>
-      <w:r>
-        <w:t>serializers</w:t>
-      </w:r>
-      <w:proofErr w:type="spellEnd"/>
-      <w:r>
-        <w:t>.</w:t>
-      </w:r>
-    </w:p>
-    <w:p>
-      <w:pPr>
+      <w:r>
+        <w:t>Codesynthesis XSD: a library for generating XML schema-based parsers and serializers.</w:t>
+      </w:r>
+    </w:p>
+    <w:p>
+      <w:r>
+        <w:t>For</w:t>
+      </w:r>
+      <w:r>
+        <w:t xml:space="preserve"> this version of the SDK, </w:t>
+      </w:r>
+      <w:r>
+        <w:t xml:space="preserve">programs are use the SDK statically link to the functionality of the SDK, </w:t>
+      </w:r>
+      <w:r>
+        <w:t xml:space="preserve">no explicit provisions have been made yet to produce a dynamically linkable </w:t>
+      </w:r>
+      <w:r>
+        <w:t>library.</w:t>
+      </w:r>
+    </w:p>
+    <w:p>
+      <w:pPr>
+        <w:pStyle w:val="Heading3"/>
+      </w:pPr>
+      <w:r>
+        <w:lastRenderedPageBreak/>
+        <w:t>Code Structure</w:t>
+      </w:r>
+    </w:p>
+    <w:p>
+      <w:r>
+        <w:t xml:space="preserve">This section describes </w:t>
+      </w:r>
+      <w:r>
+        <w:t xml:space="preserve">where in the repository the </w:t>
+      </w:r>
+      <w:r>
+        <w:t xml:space="preserve">source </w:t>
+      </w:r>
+      <w:r>
+        <w:t>code for each of the</w:t>
+      </w:r>
+      <w:r>
+        <w:t xml:space="preserve"> </w:t>
+      </w:r>
+      <w:r>
+        <w:t>functional elements of the SDK can be found.</w:t>
+      </w:r>
+    </w:p>
+    <w:p>
+      <w:bookmarkStart w:id="3" w:name="_GoBack"/>
+      <w:bookmarkEnd w:id="3"/>
+    </w:p>
+    <w:p/>
+    <w:p>
+      <w:pPr>
+        <w:pStyle w:val="Heading3"/>
         <w:rPr>
-          <w:rFonts w:asciiTheme="majorHAnsi" w:eastAsiaTheme="majorEastAsia" w:hAnsiTheme="majorHAnsi" w:cstheme="majorBidi"/>
-          <w:b/>
-          <w:bCs/>
-          <w:color w:val="4F81BD" w:themeColor="accent1"/>
           <w:sz w:val="26"/>
           <w:szCs w:val="26"/>
         </w:rPr>
       </w:pPr>
-      <w:r>
-        <w:t>For</w:t>
-      </w:r>
-      <w:r>
-        <w:t xml:space="preserve"> this version of the SDK, </w:t>
-      </w:r>
-      <w:r>
-        <w:t xml:space="preserve">programs are use the SDK statically link to the functionality of the SDK, </w:t>
-      </w:r>
-      <w:r>
-        <w:t xml:space="preserve">no explicit provisions have been made yet to produce a dynamically linkable </w:t>
-      </w:r>
-      <w:r>
-        <w:t>library.</w:t>
-      </w:r>
       <w:r>
         <w:br w:type="page"/>
       </w:r>
@@ -2027,11 +1611,9 @@
             <w:r>
               <w:t xml:space="preserve">for the </w:t>
             </w:r>
-            <w:proofErr w:type="spellStart"/>
             <w:r>
               <w:t>libmxf</w:t>
             </w:r>
-            <w:proofErr w:type="spellEnd"/>
             <w:r>
               <w:t xml:space="preserve"> library</w:t>
             </w:r>
@@ -2098,23 +1680,7 @@
         <w:t xml:space="preserve">that automate the build process, incl. tools such as </w:t>
       </w:r>
       <w:r>
-        <w:t xml:space="preserve">GNU </w:t>
-      </w:r>
-      <w:proofErr w:type="spellStart"/>
-      <w:r>
-        <w:t>automake</w:t>
-      </w:r>
-      <w:proofErr w:type="spellEnd"/>
-      <w:r>
-        <w:t xml:space="preserve"> and GNU </w:t>
-      </w:r>
-      <w:proofErr w:type="spellStart"/>
-      <w:r>
-        <w:t>autoconf</w:t>
-      </w:r>
-      <w:proofErr w:type="spellEnd"/>
-      <w:r>
-        <w:t>.</w:t>
+        <w:t>GNU automake and GNU autoconf.</w:t>
       </w:r>
       <w:r>
         <w:t xml:space="preserve"> </w:t>
@@ -2141,11 +1707,9 @@
             <w:tcW w:w="4503" w:type="dxa"/>
           </w:tcPr>
           <w:p>
-            <w:proofErr w:type="spellStart"/>
             <w:r>
               <w:t>uriparser</w:t>
             </w:r>
-            <w:proofErr w:type="spellEnd"/>
             <w:r>
               <w:br/>
             </w:r>
@@ -2173,26 +1737,10 @@
           </w:p>
           <w:p>
             <w:r>
-              <w:t>Make sure the repository is checked out into a directory named “</w:t>
-            </w:r>
-            <w:proofErr w:type="spellStart"/>
-            <w:r>
-              <w:t>uriparser</w:t>
-            </w:r>
-            <w:proofErr w:type="spellEnd"/>
-            <w:r>
-              <w:t xml:space="preserve">”. </w:t>
-            </w:r>
-            <w:r>
-              <w:t xml:space="preserve">Then use the </w:t>
-            </w:r>
-            <w:proofErr w:type="spellStart"/>
-            <w:r>
-              <w:t>uriparser</w:t>
-            </w:r>
-            <w:proofErr w:type="spellEnd"/>
-            <w:r>
-              <w:t xml:space="preserve"> build instructions to make and install the library.</w:t>
+              <w:t xml:space="preserve">Make sure the repository is checked out into a directory named “uriparser”. </w:t>
+            </w:r>
+            <w:r>
+              <w:t>Then use the uriparser build instructions to make and install the library.</w:t>
             </w:r>
           </w:p>
         </w:tc>
@@ -2203,13 +1751,8 @@
             <w:tcW w:w="4503" w:type="dxa"/>
           </w:tcPr>
           <w:p>
-            <w:proofErr w:type="spellStart"/>
-            <w:r>
-              <w:t>Codesynthesis</w:t>
-            </w:r>
-            <w:proofErr w:type="spellEnd"/>
-            <w:r>
-              <w:t xml:space="preserve"> XSD</w:t>
+            <w:r>
+              <w:t>Codesynthesis XSD</w:t>
             </w:r>
             <w:r>
               <w:t xml:space="preserve"> (version 3.3.0)</w:t>
@@ -2265,15 +1808,7 @@
           </w:tcPr>
           <w:p>
             <w:r>
-              <w:t xml:space="preserve">Apache </w:t>
-            </w:r>
-            <w:proofErr w:type="spellStart"/>
-            <w:r>
-              <w:t>Xerces</w:t>
-            </w:r>
-            <w:proofErr w:type="spellEnd"/>
-            <w:r>
-              <w:t>-C++ (version 3.1.1)</w:t>
+              <w:t>Apache Xerces-C++ (version 3.1.1)</w:t>
             </w:r>
           </w:p>
         </w:tc>
@@ -2344,20 +1879,10 @@
           <w:right w:val="single" w:sz="4" w:space="4" w:color="auto"/>
         </w:pBdr>
       </w:pPr>
-      <w:proofErr w:type="gramStart"/>
       <w:r>
         <w:lastRenderedPageBreak/>
-        <w:t>cd</w:t>
-      </w:r>
-      <w:proofErr w:type="gramEnd"/>
-      <w:r>
-        <w:t xml:space="preserve"> </w:t>
-      </w:r>
-      <w:proofErr w:type="spellStart"/>
-      <w:r>
-        <w:t>libmxf</w:t>
-      </w:r>
-      <w:proofErr w:type="spellEnd"/>
+        <w:t>cd libmxf</w:t>
+      </w:r>
       <w:r>
         <w:br/>
       </w:r>
@@ -2380,14 +1905,7 @@
       </w:r>
       <w:r>
         <w:br/>
-      </w:r>
-      <w:proofErr w:type="spellStart"/>
-      <w:r>
-        <w:t>make</w:t>
-      </w:r>
-      <w:proofErr w:type="spellEnd"/>
-      <w:r>
-        <w:t xml:space="preserve"> install</w:t>
+        <w:t>make install</w:t>
       </w:r>
     </w:p>
     <w:p>
@@ -2399,22 +1917,12 @@
           <w:right w:val="single" w:sz="4" w:space="1" w:color="auto"/>
         </w:pBdr>
       </w:pPr>
-      <w:proofErr w:type="gramStart"/>
-      <w:r>
-        <w:t>cd</w:t>
-      </w:r>
-      <w:proofErr w:type="gramEnd"/>
-      <w:r>
-        <w:t xml:space="preserve"> </w:t>
-      </w:r>
-      <w:proofErr w:type="spellStart"/>
-      <w:r>
-        <w:t>libmxf</w:t>
+      <w:r>
+        <w:t>cd libmxf</w:t>
       </w:r>
       <w:r>
         <w:t>pp</w:t>
       </w:r>
-      <w:proofErr w:type="spellEnd"/>
       <w:r>
         <w:br/>
       </w:r>
@@ -2435,14 +1943,7 @@
       </w:r>
       <w:r>
         <w:br/>
-      </w:r>
-      <w:proofErr w:type="spellStart"/>
-      <w:r>
-        <w:t>make</w:t>
-      </w:r>
-      <w:proofErr w:type="spellEnd"/>
-      <w:r>
-        <w:t xml:space="preserve"> install</w:t>
+        <w:t>make install</w:t>
       </w:r>
     </w:p>
     <w:p>
@@ -2454,22 +1955,15 @@
           <w:right w:val="single" w:sz="4" w:space="4" w:color="auto"/>
         </w:pBdr>
       </w:pPr>
-      <w:proofErr w:type="gramStart"/>
-      <w:r>
-        <w:t>cd</w:t>
-      </w:r>
-      <w:proofErr w:type="gramEnd"/>
-      <w:r>
-        <w:t xml:space="preserve"> </w:t>
-      </w:r>
-      <w:proofErr w:type="spellStart"/>
+      <w:r>
+        <w:t xml:space="preserve">cd </w:t>
+      </w:r>
       <w:r>
         <w:t>ebu-</w:t>
       </w:r>
       <w:r>
         <w:t>bmx</w:t>
       </w:r>
-      <w:proofErr w:type="spellEnd"/>
       <w:r>
         <w:br/>
       </w:r>
@@ -2490,21 +1984,11 @@
       </w:r>
       <w:r>
         <w:br/>
-      </w:r>
-      <w:proofErr w:type="spellStart"/>
-      <w:r>
-        <w:t>make</w:t>
-      </w:r>
-      <w:proofErr w:type="spellEnd"/>
-      <w:r>
-        <w:t xml:space="preserve"> install</w:t>
+        <w:t>make install</w:t>
       </w:r>
     </w:p>
     <w:p/>
-    <w:p>
-      <w:bookmarkStart w:id="3" w:name="_GoBack"/>
-      <w:bookmarkEnd w:id="3"/>
-    </w:p>
+    <w:p/>
     <w:p>
       <w:pPr>
         <w:pStyle w:val="Heading3"/>
@@ -2524,15 +2008,7 @@
         <w:t>From these project files</w:t>
       </w:r>
       <w:r>
-        <w:t>, available in each repository’s /</w:t>
-      </w:r>
-      <w:proofErr w:type="spellStart"/>
-      <w:r>
-        <w:t>msvc_build</w:t>
-      </w:r>
-      <w:proofErr w:type="spellEnd"/>
-      <w:r>
-        <w:t>/vs10 directory</w:t>
+        <w:t>, available in each repository’s /msvc_build/vs10 directory</w:t>
       </w:r>
       <w:r>
         <w:t>, the project can be built directly</w:t>
@@ -2574,11 +2050,9 @@
             <w:tcW w:w="4503" w:type="dxa"/>
           </w:tcPr>
           <w:p>
-            <w:proofErr w:type="spellStart"/>
             <w:r>
               <w:t>uriparser</w:t>
             </w:r>
-            <w:proofErr w:type="spellEnd"/>
             <w:r>
               <w:br/>
             </w:r>
@@ -2600,23 +2074,7 @@
           </w:p>
           <w:p>
             <w:r>
-              <w:t>Make sure the repository is checked out into a directory named “</w:t>
-            </w:r>
-            <w:proofErr w:type="spellStart"/>
-            <w:r>
-              <w:t>uriparser</w:t>
-            </w:r>
-            <w:proofErr w:type="spellEnd"/>
-            <w:r>
-              <w:t xml:space="preserve">”. Then use the </w:t>
-            </w:r>
-            <w:proofErr w:type="spellStart"/>
-            <w:r>
-              <w:t>uriparser</w:t>
-            </w:r>
-            <w:proofErr w:type="spellEnd"/>
-            <w:r>
-              <w:t xml:space="preserve"> build instructions to make and install</w:t>
+              <w:t>Make sure the repository is checked out into a directory named “uriparser”. Then use the uriparser build instructions to make and install</w:t>
             </w:r>
             <w:r>
               <w:t xml:space="preserve"> the library, thereby possibly upgrading the solution and project files to a newer Visual Studio format.</w:t>
@@ -2630,13 +2088,8 @@
             <w:tcW w:w="4503" w:type="dxa"/>
           </w:tcPr>
           <w:p>
-            <w:proofErr w:type="spellStart"/>
-            <w:r>
-              <w:t>Codesynthesis</w:t>
-            </w:r>
-            <w:proofErr w:type="spellEnd"/>
-            <w:r>
-              <w:t xml:space="preserve"> XSD (version 3.3.0)</w:t>
+            <w:r>
+              <w:t>Codesynthesis XSD (version 3.3.0)</w:t>
             </w:r>
             <w:r>
               <w:br/>
@@ -2649,15 +2102,7 @@
           </w:tcPr>
           <w:p>
             <w:r>
-              <w:t xml:space="preserve">The binary archive of this component can be found in the </w:t>
-            </w:r>
-            <w:proofErr w:type="spellStart"/>
-            <w:r>
-              <w:t>ebu-bmx</w:t>
-            </w:r>
-            <w:proofErr w:type="spellEnd"/>
-            <w:r>
-              <w:t xml:space="preserve"> repository: \</w:t>
+              <w:t>The binary archive of this component can be found in the ebu-bmx repository: \</w:t>
             </w:r>
             <w:r>
               <w:t>dependencies</w:t>
@@ -2687,15 +2132,7 @@
           <w:p>
             <w:r>
               <w:lastRenderedPageBreak/>
-              <w:t xml:space="preserve">Apache </w:t>
-            </w:r>
-            <w:proofErr w:type="spellStart"/>
-            <w:r>
-              <w:t>Xerces</w:t>
-            </w:r>
-            <w:proofErr w:type="spellEnd"/>
-            <w:r>
-              <w:t>-C++ (version 3.1.1)</w:t>
+              <w:t>Apache Xerces-C++ (version 3.1.1)</w:t>
             </w:r>
           </w:p>
         </w:tc>
@@ -2705,15 +2142,7 @@
           </w:tcPr>
           <w:p>
             <w:r>
-              <w:t xml:space="preserve">The binary archive of this component can be found in the </w:t>
-            </w:r>
-            <w:proofErr w:type="spellStart"/>
-            <w:r>
-              <w:t>ebu-bmx</w:t>
-            </w:r>
-            <w:proofErr w:type="spellEnd"/>
-            <w:r>
-              <w:t xml:space="preserve"> repository: \</w:t>
+              <w:t>The binary archive of this component can be found in the ebu-bmx repository: \</w:t>
             </w:r>
             <w:r>
               <w:t>dependencies</w:t>
@@ -2813,15 +2242,7 @@
         <w:t>EBU_CORE_20110915.xsd</w:t>
       </w:r>
       <w:r>
-        <w:t xml:space="preserve"> version of the </w:t>
-      </w:r>
-      <w:proofErr w:type="spellStart"/>
-      <w:r>
-        <w:t>EBUCore</w:t>
-      </w:r>
-      <w:proofErr w:type="spellEnd"/>
-      <w:r>
-        <w:t xml:space="preserve"> XML schema.</w:t>
+        <w:t xml:space="preserve"> version of the EBUCore XML schema.</w:t>
       </w:r>
     </w:p>
   </w:footnote>
@@ -3294,7 +2715,6 @@
   <w:style w:type="character" w:default="1" w:styleId="DefaultParagraphFont">
     <w:name w:val="Default Paragraph Font"/>
     <w:uiPriority w:val="1"/>
-    <w:semiHidden/>
     <w:unhideWhenUsed/>
   </w:style>
   <w:style w:type="table" w:default="1" w:styleId="TableNormal">
@@ -3878,7 +3298,6 @@
   <w:style w:type="character" w:default="1" w:styleId="DefaultParagraphFont">
     <w:name w:val="Default Paragraph Font"/>
     <w:uiPriority w:val="1"/>
-    <w:semiHidden/>
     <w:unhideWhenUsed/>
   </w:style>
   <w:style w:type="table" w:default="1" w:styleId="TableNormal">
@@ -4496,7 +3915,7 @@
 </file>
 
 <file path=customXml/itemProps1.xml><?xml version="1.0" encoding="utf-8"?>
-<ds:datastoreItem xmlns:ds="http://schemas.openxmlformats.org/officeDocument/2006/customXml" ds:itemID="{5E01A632-176A-4163-B995-415FF9B5716C}">
+<ds:datastoreItem xmlns:ds="http://schemas.openxmlformats.org/officeDocument/2006/customXml" ds:itemID="{071AD54D-2E76-4A75-8C5C-EFFAF48C5994}">
   <ds:schemaRefs>
     <ds:schemaRef ds:uri="http://schemas.openxmlformats.org/officeDocument/2006/bibliography"/>
   </ds:schemaRefs>

</xml_diff>

<commit_message>
Added a paragraph on manual mapping updates.
</commit_message>
<xml_diff>
--- a/doc/EBU MXF SDK - EBUCore.docx
+++ b/doc/EBU MXF SDK - EBUCore.docx
@@ -37,8 +37,6 @@
     </w:p>
     <w:p/>
     <w:p>
-      <w:bookmarkStart w:id="0" w:name="_GoBack"/>
-      <w:bookmarkEnd w:id="0"/>
       <w:r>
         <w:t>This document describes the functionality</w:t>
       </w:r>
@@ -456,11 +454,15 @@
         <w:fldChar w:fldCharType="separate"/>
       </w:r>
       <w:r>
+        <w:rPr>
+          <w:lang w:val="nl-BE"/>
+        </w:rPr>
         <w:t xml:space="preserve">Figure </w:t>
       </w:r>
       <w:r>
         <w:rPr>
           <w:noProof/>
+          <w:lang w:val="nl-BE"/>
         </w:rPr>
         <w:t>1</w:t>
       </w:r>
@@ -624,11 +626,15 @@
         <w:fldChar w:fldCharType="separate"/>
       </w:r>
       <w:r>
+        <w:rPr>
+          <w:lang w:val="nl-BE"/>
+        </w:rPr>
         <w:t xml:space="preserve">Figure </w:t>
       </w:r>
       <w:r>
         <w:rPr>
           <w:noProof/>
+          <w:lang w:val="nl-BE"/>
         </w:rPr>
         <w:t>1</w:t>
       </w:r>
@@ -976,6 +982,10 @@
         <w:keepNext/>
       </w:pPr>
       <w:r>
+        <w:rPr>
+          <w:noProof/>
+          <w:lang w:eastAsia="en-GB"/>
+        </w:rPr>
         <w:lastRenderedPageBreak/>
         <w:drawing>
           <wp:inline distT="0" distB="0" distL="0" distR="0" wp14:anchorId="2F685D59" wp14:editId="51D1F02E">
@@ -1022,7 +1032,7 @@
           <w:lang w:val="nl-BE"/>
         </w:rPr>
       </w:pPr>
-      <w:bookmarkStart w:id="1" w:name="_Ref331611691"/>
+      <w:bookmarkStart w:id="0" w:name="_Ref331611691"/>
       <w:r>
         <w:rPr>
           <w:lang w:val="nl-BE"/>
@@ -1051,7 +1061,7 @@
       <w:r>
         <w:fldChar w:fldCharType="end"/>
       </w:r>
-      <w:bookmarkEnd w:id="1"/>
+      <w:bookmarkEnd w:id="0"/>
       <w:r>
         <w:rPr>
           <w:lang w:val="nl-BE"/>
@@ -1388,6 +1398,10 @@
         <w:keepNext/>
       </w:pPr>
       <w:r>
+        <w:rPr>
+          <w:noProof/>
+          <w:lang w:eastAsia="en-GB"/>
+        </w:rPr>
         <w:lastRenderedPageBreak/>
         <w:drawing>
           <wp:inline distT="0" distB="0" distL="0" distR="0">
@@ -1444,19 +1458,32 @@
         <w:pStyle w:val="Caption"/>
         <w:jc w:val="center"/>
       </w:pPr>
-      <w:bookmarkStart w:id="2" w:name="_Ref332018762"/>
+      <w:bookmarkStart w:id="1" w:name="_Ref332018762"/>
       <w:r>
         <w:t xml:space="preserve">Figure </w:t>
       </w:r>
-      <w:fldSimple w:instr=" SEQ Figure \* ARABIC ">
-        <w:r>
-          <w:rPr>
-            <w:noProof/>
-          </w:rPr>
-          <w:t>2</w:t>
-        </w:r>
-      </w:fldSimple>
-      <w:bookmarkEnd w:id="2"/>
+      <w:r>
+        <w:fldChar w:fldCharType="begin"/>
+      </w:r>
+      <w:r>
+        <w:instrText xml:space="preserve"> SEQ Figure \* ARABIC </w:instrText>
+      </w:r>
+      <w:r>
+        <w:fldChar w:fldCharType="separate"/>
+      </w:r>
+      <w:r>
+        <w:rPr>
+          <w:noProof/>
+        </w:rPr>
+        <w:t>2</w:t>
+      </w:r>
+      <w:r>
+        <w:rPr>
+          <w:noProof/>
+        </w:rPr>
+        <w:fldChar w:fldCharType="end"/>
+      </w:r>
+      <w:bookmarkEnd w:id="1"/>
       <w:r>
         <w:t xml:space="preserve">: </w:t>
       </w:r>
@@ -1708,11 +1735,15 @@
         <w:fldChar w:fldCharType="separate"/>
       </w:r>
       <w:r>
+        <w:rPr>
+          <w:lang w:val="nl-BE"/>
+        </w:rPr>
         <w:t xml:space="preserve">Figure </w:t>
       </w:r>
       <w:r>
         <w:rPr>
           <w:noProof/>
+          <w:lang w:val="nl-BE"/>
         </w:rPr>
         <w:t>1</w:t>
       </w:r>
@@ -2117,19 +2148,32 @@
         <w:pStyle w:val="Caption"/>
         <w:jc w:val="center"/>
       </w:pPr>
-      <w:bookmarkStart w:id="3" w:name="_Ref331635168"/>
+      <w:bookmarkStart w:id="2" w:name="_Ref331635168"/>
       <w:r>
         <w:t xml:space="preserve">Figure </w:t>
       </w:r>
-      <w:fldSimple w:instr=" SEQ Figure \* ARABIC ">
-        <w:r>
-          <w:rPr>
-            <w:noProof/>
-          </w:rPr>
-          <w:t>3</w:t>
-        </w:r>
-      </w:fldSimple>
-      <w:bookmarkEnd w:id="3"/>
+      <w:r>
+        <w:fldChar w:fldCharType="begin"/>
+      </w:r>
+      <w:r>
+        <w:instrText xml:space="preserve"> SEQ Figure \* ARABIC </w:instrText>
+      </w:r>
+      <w:r>
+        <w:fldChar w:fldCharType="separate"/>
+      </w:r>
+      <w:r>
+        <w:rPr>
+          <w:noProof/>
+        </w:rPr>
+        <w:t>3</w:t>
+      </w:r>
+      <w:r>
+        <w:rPr>
+          <w:noProof/>
+        </w:rPr>
+        <w:fldChar w:fldCharType="end"/>
+      </w:r>
+      <w:bookmarkEnd w:id="2"/>
       <w:r>
         <w:t>: Dependencies in the EBU SDK.</w:t>
       </w:r>
@@ -2449,43 +2493,31 @@
               <w:rPr>
                 <w:b/>
               </w:rPr>
+              <w:t>\metadata\*</w:t>
+            </w:r>
+          </w:p>
+          <w:p>
+            <w:proofErr w:type="spellStart"/>
+            <w:r>
+              <w:t>ebu-bmx</w:t>
+            </w:r>
+            <w:proofErr w:type="spellEnd"/>
+            <w:r>
+              <w:t>\</w:t>
+            </w:r>
+            <w:proofErr w:type="spellStart"/>
+            <w:r>
+              <w:t>EBUCoreProcessor</w:t>
+            </w:r>
+            <w:proofErr w:type="spellEnd"/>
+            <w:r>
               <w:t>\</w:t>
             </w:r>
             <w:r>
               <w:rPr>
                 <w:b/>
               </w:rPr>
-              <w:t>metadata\*</w:t>
-            </w:r>
-          </w:p>
-          <w:p>
-            <w:proofErr w:type="spellStart"/>
-            <w:r>
-              <w:t>ebu-bmx</w:t>
-            </w:r>
-            <w:proofErr w:type="spellEnd"/>
-            <w:r>
-              <w:t>\</w:t>
-            </w:r>
-            <w:proofErr w:type="spellStart"/>
-            <w:r>
-              <w:t>EBUCoreProcessor</w:t>
-            </w:r>
-            <w:proofErr w:type="spellEnd"/>
-            <w:r>
-              <w:t>\</w:t>
-            </w:r>
-            <w:r>
-              <w:rPr>
-                <w:b/>
-              </w:rPr>
-              <w:t>include</w:t>
-            </w:r>
-            <w:r>
-              <w:rPr>
-                <w:b/>
-              </w:rPr>
-              <w:t>\metadata\*</w:t>
+              <w:t>include\metadata\*</w:t>
             </w:r>
           </w:p>
         </w:tc>
@@ -2739,13 +2771,7 @@
               <w:rPr>
                 <w:b/>
               </w:rPr>
-              <w:t>include</w:t>
-            </w:r>
-            <w:r>
-              <w:rPr>
-                <w:b/>
-              </w:rPr>
-              <w:t>\</w:t>
+              <w:t>include\</w:t>
             </w:r>
             <w:proofErr w:type="spellStart"/>
             <w:r>
@@ -2759,13 +2785,7 @@
               <w:rPr>
                 <w:b/>
               </w:rPr>
-              <w:t>\</w:t>
-            </w:r>
-            <w:r>
-              <w:rPr>
-                <w:b/>
-              </w:rPr>
-              <w:t>*</w:t>
+              <w:t>\*</w:t>
             </w:r>
           </w:p>
         </w:tc>
@@ -3070,10 +3090,7 @@
           <w:p/>
           <w:p>
             <w:r>
-              <w:t xml:space="preserve">These files implement </w:t>
-            </w:r>
-            <w:r>
-              <w:t xml:space="preserve">the </w:t>
+              <w:t xml:space="preserve">These files implement the </w:t>
             </w:r>
             <w:r>
               <w:rPr>
@@ -3518,6 +3535,10 @@
         <w:keepNext/>
       </w:pPr>
       <w:r>
+        <w:rPr>
+          <w:noProof/>
+          <w:lang w:eastAsia="en-GB"/>
+        </w:rPr>
         <w:lastRenderedPageBreak/>
         <w:drawing>
           <wp:inline distT="0" distB="0" distL="0" distR="0" wp14:anchorId="7294185A" wp14:editId="36772337">
@@ -3574,19 +3595,32 @@
         <w:pStyle w:val="Caption"/>
         <w:jc w:val="center"/>
       </w:pPr>
-      <w:bookmarkStart w:id="4" w:name="_Ref335079692"/>
+      <w:bookmarkStart w:id="3" w:name="_Ref335079692"/>
       <w:r>
         <w:t xml:space="preserve">Figure </w:t>
       </w:r>
-      <w:fldSimple w:instr=" SEQ Figure \* ARABIC ">
-        <w:r>
-          <w:rPr>
-            <w:noProof/>
-          </w:rPr>
-          <w:t>4</w:t>
-        </w:r>
-      </w:fldSimple>
-      <w:bookmarkEnd w:id="4"/>
+      <w:r>
+        <w:fldChar w:fldCharType="begin"/>
+      </w:r>
+      <w:r>
+        <w:instrText xml:space="preserve"> SEQ Figure \* ARABIC </w:instrText>
+      </w:r>
+      <w:r>
+        <w:fldChar w:fldCharType="separate"/>
+      </w:r>
+      <w:r>
+        <w:rPr>
+          <w:noProof/>
+        </w:rPr>
+        <w:t>4</w:t>
+      </w:r>
+      <w:r>
+        <w:rPr>
+          <w:noProof/>
+        </w:rPr>
+        <w:fldChar w:fldCharType="end"/>
+      </w:r>
+      <w:bookmarkEnd w:id="3"/>
       <w:r>
         <w:t xml:space="preserve">: Functional code blocks of the </w:t>
       </w:r>
@@ -4734,6 +4768,10 @@
         <w:jc w:val="center"/>
       </w:pPr>
       <w:r>
+        <w:rPr>
+          <w:noProof/>
+          <w:lang w:eastAsia="en-GB"/>
+        </w:rPr>
         <w:drawing>
           <wp:inline distT="0" distB="0" distL="0" distR="0" wp14:anchorId="7D1A3B1A" wp14:editId="725A5F49">
             <wp:extent cx="4222800" cy="2170800"/>
@@ -4783,7 +4821,7 @@
           </wp:inline>
         </w:drawing>
       </w:r>
-      <w:bookmarkStart w:id="5" w:name="_Ref335088932"/>
+      <w:bookmarkStart w:id="4" w:name="_Ref335088932"/>
       <w:r>
         <w:t xml:space="preserve"> </w:t>
       </w:r>
@@ -4793,30 +4831,20 @@
         <w:pStyle w:val="Caption"/>
         <w:jc w:val="center"/>
       </w:pPr>
-      <w:bookmarkStart w:id="6" w:name="_Ref335090605"/>
+      <w:bookmarkStart w:id="5" w:name="_Ref335090605"/>
       <w:r>
         <w:t xml:space="preserve">Figure </w:t>
       </w:r>
-      <w:r>
-        <w:fldChar w:fldCharType="begin"/>
-      </w:r>
-      <w:r>
-        <w:instrText xml:space="preserve"> SEQ Figure \* ARABIC </w:instrText>
-      </w:r>
-      <w:r>
-        <w:fldChar w:fldCharType="separate"/>
-      </w:r>
-      <w:r>
-        <w:rPr>
-          <w:noProof/>
-        </w:rPr>
-        <w:t>5</w:t>
-      </w:r>
-      <w:r>
-        <w:fldChar w:fldCharType="end"/>
-      </w:r>
+      <w:fldSimple w:instr=" SEQ Figure \* ARABIC ">
+        <w:r>
+          <w:rPr>
+            <w:noProof/>
+          </w:rPr>
+          <w:t>5</w:t>
+        </w:r>
+      </w:fldSimple>
+      <w:bookmarkEnd w:id="4"/>
       <w:bookmarkEnd w:id="5"/>
-      <w:bookmarkEnd w:id="6"/>
       <w:r>
         <w:t>: Sequence of KLV-based mode</w:t>
       </w:r>
@@ -5134,7 +5162,7 @@
     </w:p>
     <w:p>
       <w:r>
-        <w:t>Finally, w</w:t>
+        <w:t>W</w:t>
       </w:r>
       <w:r>
         <w:t xml:space="preserve">hen new classes are added to the metadata model, </w:t>
@@ -5249,6 +5277,66 @@
       <w:r>
         <w:t>.</w:t>
       </w:r>
+    </w:p>
+    <w:p>
+      <w:r>
+        <w:t xml:space="preserve">Finally, note that while the </w:t>
+      </w:r>
+      <w:r>
+        <w:t xml:space="preserve">object model code can be generated for </w:t>
+      </w:r>
+      <w:r>
+        <w:t xml:space="preserve">both </w:t>
+      </w:r>
+      <w:r>
+        <w:t xml:space="preserve">the </w:t>
+      </w:r>
+      <w:r>
+        <w:t xml:space="preserve">XML Schema and </w:t>
+      </w:r>
+      <w:r>
+        <w:t xml:space="preserve">KLV-based representations, the </w:t>
+      </w:r>
+      <w:r>
+        <w:t xml:space="preserve">bi-directional </w:t>
+      </w:r>
+      <w:r>
+        <w:t xml:space="preserve">mapping between them (in </w:t>
+      </w:r>
+      <w:proofErr w:type="spellStart"/>
+      <w:r>
+        <w:t>EBUCoreProcessor</w:t>
+      </w:r>
+      <w:proofErr w:type="spellEnd"/>
+      <w:r>
+        <w:t>\</w:t>
+      </w:r>
+      <w:proofErr w:type="spellStart"/>
+      <w:r>
+        <w:t>src</w:t>
+      </w:r>
+      <w:proofErr w:type="spellEnd"/>
+      <w:r>
+        <w:t xml:space="preserve">\EBUCoreMapping.cpp and </w:t>
+      </w:r>
+      <w:proofErr w:type="spellStart"/>
+      <w:r>
+        <w:t>EBUCoreProcessor</w:t>
+      </w:r>
+      <w:proofErr w:type="spellEnd"/>
+      <w:r>
+        <w:t>\</w:t>
+      </w:r>
+      <w:proofErr w:type="spellStart"/>
+      <w:r>
+        <w:t>src</w:t>
+      </w:r>
+      <w:proofErr w:type="spellEnd"/>
+      <w:r>
+        <w:t>\EBUCoreReverseMapping.cpp) must still be updated manually.</w:t>
+      </w:r>
+      <w:bookmarkStart w:id="6" w:name="_GoBack"/>
+      <w:bookmarkEnd w:id="6"/>
     </w:p>
     <w:p/>
     <w:p>
@@ -6076,6 +6164,7 @@
   <w:style w:type="character" w:default="1" w:styleId="DefaultParagraphFont">
     <w:name w:val="Default Paragraph Font"/>
     <w:uiPriority w:val="1"/>
+    <w:semiHidden/>
     <w:unhideWhenUsed/>
   </w:style>
   <w:style w:type="table" w:default="1" w:styleId="TableNormal">
@@ -6935,6 +7024,7 @@
   <w:style w:type="character" w:default="1" w:styleId="DefaultParagraphFont">
     <w:name w:val="Default Paragraph Font"/>
     <w:uiPriority w:val="1"/>
+    <w:semiHidden/>
     <w:unhideWhenUsed/>
   </w:style>
   <w:style w:type="table" w:default="1" w:styleId="TableNormal">
@@ -7678,7 +7768,7 @@
 </file>
 
 <file path=customXml/itemProps1.xml><?xml version="1.0" encoding="utf-8"?>
-<ds:datastoreItem xmlns:ds="http://schemas.openxmlformats.org/officeDocument/2006/customXml" ds:itemID="{F59DCE14-5B9A-47BC-ADEB-DDD4E58C8217}">
+<ds:datastoreItem xmlns:ds="http://schemas.openxmlformats.org/officeDocument/2006/customXml" ds:itemID="{CA4667A3-638F-49DC-9812-31B6AE6A1AA3}">
   <ds:schemaRefs>
     <ds:schemaRef ds:uri="http://schemas.openxmlformats.org/officeDocument/2006/bibliography"/>
   </ds:schemaRefs>

</xml_diff>